<commit_message>
Added Deviations from AI
</commit_message>
<xml_diff>
--- a/Design_document.docx
+++ b/Design_document.docx
@@ -872,8 +872,6 @@
         </w:rPr>
         <w:t>Django has a corsheaders module which is essential in accepting the cross-origin-requests.</w:t>
       </w:r>
-      <w:bookmarkStart w:id="0" w:name="_GoBack"/>
-      <w:bookmarkEnd w:id="0"/>
     </w:p>
     <w:p>
       <w:pPr>
@@ -3117,6 +3115,212 @@
         </w:rPr>
         <w:t>Integration with college ERP.</w:t>
       </w:r>
+    </w:p>
+    <w:p>
+      <w:pPr>
+        <w:spacing w:before="100" w:beforeAutospacing="1" w:after="100" w:afterAutospacing="1" w:line="240" w:lineRule="auto"/>
+        <w:rPr>
+          <w:rFonts w:ascii="Times New Roman" w:eastAsia="Times New Roman" w:hAnsi="Times New Roman" w:cs="Times New Roman"/>
+          <w:b/>
+          <w:sz w:val="36"/>
+          <w:szCs w:val="36"/>
+          <w:lang w:eastAsia="en-IN"/>
+        </w:rPr>
+      </w:pPr>
+      <w:r>
+        <w:rPr>
+          <w:rFonts w:ascii="Times New Roman" w:eastAsia="Times New Roman" w:hAnsi="Times New Roman" w:cs="Times New Roman"/>
+          <w:b/>
+          <w:sz w:val="36"/>
+          <w:szCs w:val="36"/>
+          <w:lang w:eastAsia="en-IN"/>
+        </w:rPr>
+        <w:t>11. Deviation from AI suggestions</w:t>
+      </w:r>
+    </w:p>
+    <w:p>
+      <w:pPr>
+        <w:pStyle w:val="ListParagraph"/>
+        <w:numPr>
+          <w:ilvl w:val="0"/>
+          <w:numId w:val="22"/>
+        </w:numPr>
+        <w:spacing w:before="100" w:beforeAutospacing="1" w:after="100" w:afterAutospacing="1" w:line="240" w:lineRule="auto"/>
+        <w:rPr>
+          <w:rFonts w:ascii="Times New Roman" w:eastAsia="Times New Roman" w:hAnsi="Times New Roman" w:cs="Times New Roman"/>
+          <w:b/>
+          <w:sz w:val="20"/>
+          <w:szCs w:val="20"/>
+          <w:lang w:eastAsia="en-IN"/>
+        </w:rPr>
+      </w:pPr>
+      <w:r>
+        <w:rPr>
+          <w:rFonts w:ascii="Times New Roman" w:eastAsia="Times New Roman" w:hAnsi="Times New Roman" w:cs="Times New Roman"/>
+          <w:sz w:val="24"/>
+          <w:szCs w:val="24"/>
+          <w:lang w:eastAsia="en-IN"/>
+        </w:rPr>
+        <w:t>While creating models it didn’t specify the id for some classes where there was an issue.</w:t>
+      </w:r>
+    </w:p>
+    <w:p>
+      <w:pPr>
+        <w:pStyle w:val="ListParagraph"/>
+        <w:numPr>
+          <w:ilvl w:val="0"/>
+          <w:numId w:val="22"/>
+        </w:numPr>
+        <w:spacing w:before="100" w:beforeAutospacing="1" w:after="100" w:afterAutospacing="1" w:line="240" w:lineRule="auto"/>
+        <w:rPr>
+          <w:rFonts w:ascii="Times New Roman" w:eastAsia="Times New Roman" w:hAnsi="Times New Roman" w:cs="Times New Roman"/>
+          <w:b/>
+          <w:sz w:val="20"/>
+          <w:szCs w:val="20"/>
+          <w:lang w:eastAsia="en-IN"/>
+        </w:rPr>
+      </w:pPr>
+      <w:r>
+        <w:rPr>
+          <w:rFonts w:ascii="Times New Roman" w:eastAsia="Times New Roman" w:hAnsi="Times New Roman" w:cs="Times New Roman"/>
+          <w:sz w:val="24"/>
+          <w:szCs w:val="24"/>
+          <w:lang w:eastAsia="en-IN"/>
+        </w:rPr>
+        <w:t>Since I had done migrations I had to change the database and run migrations again.</w:t>
+      </w:r>
+    </w:p>
+    <w:p>
+      <w:pPr>
+        <w:pStyle w:val="ListParagraph"/>
+        <w:numPr>
+          <w:ilvl w:val="0"/>
+          <w:numId w:val="22"/>
+        </w:numPr>
+        <w:spacing w:before="100" w:beforeAutospacing="1" w:after="100" w:afterAutospacing="1" w:line="240" w:lineRule="auto"/>
+        <w:rPr>
+          <w:rFonts w:ascii="Times New Roman" w:eastAsia="Times New Roman" w:hAnsi="Times New Roman" w:cs="Times New Roman"/>
+          <w:b/>
+          <w:sz w:val="20"/>
+          <w:szCs w:val="20"/>
+          <w:lang w:eastAsia="en-IN"/>
+        </w:rPr>
+      </w:pPr>
+      <w:r>
+        <w:rPr>
+          <w:rFonts w:ascii="Times New Roman" w:eastAsia="Times New Roman" w:hAnsi="Times New Roman" w:cs="Times New Roman"/>
+          <w:sz w:val="24"/>
+          <w:szCs w:val="24"/>
+          <w:lang w:eastAsia="en-IN"/>
+        </w:rPr>
+        <w:t>In the frontend operations where the proper urls has to be used.</w:t>
+      </w:r>
+    </w:p>
+    <w:p>
+      <w:pPr>
+        <w:pStyle w:val="ListParagraph"/>
+        <w:numPr>
+          <w:ilvl w:val="0"/>
+          <w:numId w:val="22"/>
+        </w:numPr>
+        <w:spacing w:before="100" w:beforeAutospacing="1" w:after="100" w:afterAutospacing="1" w:line="240" w:lineRule="auto"/>
+        <w:rPr>
+          <w:rFonts w:ascii="Times New Roman" w:eastAsia="Times New Roman" w:hAnsi="Times New Roman" w:cs="Times New Roman"/>
+          <w:b/>
+          <w:sz w:val="20"/>
+          <w:szCs w:val="20"/>
+          <w:lang w:eastAsia="en-IN"/>
+        </w:rPr>
+      </w:pPr>
+      <w:r>
+        <w:rPr>
+          <w:rFonts w:ascii="Times New Roman" w:eastAsia="Times New Roman" w:hAnsi="Times New Roman" w:cs="Times New Roman"/>
+          <w:sz w:val="24"/>
+          <w:szCs w:val="24"/>
+          <w:lang w:eastAsia="en-IN"/>
+        </w:rPr>
+        <w:t>Failed in properly designing and decoding the jwt through axios.</w:t>
+      </w:r>
+    </w:p>
+    <w:p>
+      <w:pPr>
+        <w:pStyle w:val="ListParagraph"/>
+        <w:numPr>
+          <w:ilvl w:val="0"/>
+          <w:numId w:val="22"/>
+        </w:numPr>
+        <w:spacing w:before="100" w:beforeAutospacing="1" w:after="100" w:afterAutospacing="1" w:line="240" w:lineRule="auto"/>
+        <w:rPr>
+          <w:rFonts w:ascii="Times New Roman" w:eastAsia="Times New Roman" w:hAnsi="Times New Roman" w:cs="Times New Roman"/>
+          <w:b/>
+          <w:sz w:val="20"/>
+          <w:szCs w:val="20"/>
+          <w:lang w:eastAsia="en-IN"/>
+        </w:rPr>
+      </w:pPr>
+      <w:r>
+        <w:rPr>
+          <w:rFonts w:ascii="Times New Roman" w:eastAsia="Times New Roman" w:hAnsi="Times New Roman" w:cs="Times New Roman"/>
+          <w:sz w:val="24"/>
+          <w:szCs w:val="24"/>
+          <w:lang w:eastAsia="en-IN"/>
+        </w:rPr>
+        <w:t>Serializers were improper as many fields were not present.</w:t>
+      </w:r>
+    </w:p>
+    <w:p>
+      <w:pPr>
+        <w:pStyle w:val="ListParagraph"/>
+        <w:numPr>
+          <w:ilvl w:val="0"/>
+          <w:numId w:val="22"/>
+        </w:numPr>
+        <w:spacing w:before="100" w:beforeAutospacing="1" w:after="100" w:afterAutospacing="1" w:line="240" w:lineRule="auto"/>
+        <w:rPr>
+          <w:rFonts w:ascii="Times New Roman" w:eastAsia="Times New Roman" w:hAnsi="Times New Roman" w:cs="Times New Roman"/>
+          <w:b/>
+          <w:sz w:val="20"/>
+          <w:szCs w:val="20"/>
+          <w:lang w:eastAsia="en-IN"/>
+        </w:rPr>
+      </w:pPr>
+      <w:r>
+        <w:rPr>
+          <w:rFonts w:ascii="Times New Roman" w:eastAsia="Times New Roman" w:hAnsi="Times New Roman" w:cs="Times New Roman"/>
+          <w:sz w:val="24"/>
+          <w:szCs w:val="24"/>
+          <w:lang w:eastAsia="en-IN"/>
+        </w:rPr>
+        <w:t>Login was not basic to TokenObtainPairView.</w:t>
+      </w:r>
+    </w:p>
+    <w:p>
+      <w:pPr>
+        <w:pStyle w:val="ListParagraph"/>
+        <w:numPr>
+          <w:ilvl w:val="0"/>
+          <w:numId w:val="22"/>
+        </w:numPr>
+        <w:spacing w:before="100" w:beforeAutospacing="1" w:after="100" w:afterAutospacing="1" w:line="240" w:lineRule="auto"/>
+        <w:rPr>
+          <w:rFonts w:ascii="Times New Roman" w:eastAsia="Times New Roman" w:hAnsi="Times New Roman" w:cs="Times New Roman"/>
+          <w:b/>
+          <w:sz w:val="20"/>
+          <w:szCs w:val="20"/>
+          <w:lang w:eastAsia="en-IN"/>
+        </w:rPr>
+      </w:pPr>
+      <w:r>
+        <w:rPr>
+          <w:rFonts w:ascii="Times New Roman" w:eastAsia="Times New Roman" w:hAnsi="Times New Roman" w:cs="Times New Roman"/>
+          <w:sz w:val="24"/>
+          <w:szCs w:val="24"/>
+          <w:lang w:eastAsia="en-IN"/>
+        </w:rPr>
+        <w:t>Faced many issues while doing frontend where many corrections were to be made.</w:t>
+      </w:r>
+      <w:bookmarkStart w:id="0" w:name="_GoBack"/>
+      <w:bookmarkEnd w:id="0"/>
     </w:p>
     <w:p/>
     <w:sectPr>
@@ -3877,6 +4081,119 @@
     </w:lvl>
   </w:abstractNum>
   <w:abstractNum w:abstractNumId="5">
+    <w:nsid w:val="26D20170"/>
+    <w:multiLevelType w:val="hybridMultilevel"/>
+    <w:tmpl w:val="C7080426"/>
+    <w:lvl w:ilvl="0" w:tplc="40090001">
+      <w:start w:val="1"/>
+      <w:numFmt w:val="bullet"/>
+      <w:lvlText w:val=""/>
+      <w:lvlJc w:val="left"/>
+      <w:pPr>
+        <w:ind w:left="720" w:hanging="360"/>
+      </w:pPr>
+      <w:rPr>
+        <w:rFonts w:ascii="Symbol" w:hAnsi="Symbol" w:hint="default"/>
+      </w:rPr>
+    </w:lvl>
+    <w:lvl w:ilvl="1" w:tplc="40090003" w:tentative="1">
+      <w:start w:val="1"/>
+      <w:numFmt w:val="bullet"/>
+      <w:lvlText w:val="o"/>
+      <w:lvlJc w:val="left"/>
+      <w:pPr>
+        <w:ind w:left="1440" w:hanging="360"/>
+      </w:pPr>
+      <w:rPr>
+        <w:rFonts w:ascii="Courier New" w:hAnsi="Courier New" w:cs="Courier New" w:hint="default"/>
+      </w:rPr>
+    </w:lvl>
+    <w:lvl w:ilvl="2" w:tplc="40090005" w:tentative="1">
+      <w:start w:val="1"/>
+      <w:numFmt w:val="bullet"/>
+      <w:lvlText w:val=""/>
+      <w:lvlJc w:val="left"/>
+      <w:pPr>
+        <w:ind w:left="2160" w:hanging="360"/>
+      </w:pPr>
+      <w:rPr>
+        <w:rFonts w:ascii="Wingdings" w:hAnsi="Wingdings" w:hint="default"/>
+      </w:rPr>
+    </w:lvl>
+    <w:lvl w:ilvl="3" w:tplc="40090001" w:tentative="1">
+      <w:start w:val="1"/>
+      <w:numFmt w:val="bullet"/>
+      <w:lvlText w:val=""/>
+      <w:lvlJc w:val="left"/>
+      <w:pPr>
+        <w:ind w:left="2880" w:hanging="360"/>
+      </w:pPr>
+      <w:rPr>
+        <w:rFonts w:ascii="Symbol" w:hAnsi="Symbol" w:hint="default"/>
+      </w:rPr>
+    </w:lvl>
+    <w:lvl w:ilvl="4" w:tplc="40090003" w:tentative="1">
+      <w:start w:val="1"/>
+      <w:numFmt w:val="bullet"/>
+      <w:lvlText w:val="o"/>
+      <w:lvlJc w:val="left"/>
+      <w:pPr>
+        <w:ind w:left="3600" w:hanging="360"/>
+      </w:pPr>
+      <w:rPr>
+        <w:rFonts w:ascii="Courier New" w:hAnsi="Courier New" w:cs="Courier New" w:hint="default"/>
+      </w:rPr>
+    </w:lvl>
+    <w:lvl w:ilvl="5" w:tplc="40090005" w:tentative="1">
+      <w:start w:val="1"/>
+      <w:numFmt w:val="bullet"/>
+      <w:lvlText w:val=""/>
+      <w:lvlJc w:val="left"/>
+      <w:pPr>
+        <w:ind w:left="4320" w:hanging="360"/>
+      </w:pPr>
+      <w:rPr>
+        <w:rFonts w:ascii="Wingdings" w:hAnsi="Wingdings" w:hint="default"/>
+      </w:rPr>
+    </w:lvl>
+    <w:lvl w:ilvl="6" w:tplc="40090001" w:tentative="1">
+      <w:start w:val="1"/>
+      <w:numFmt w:val="bullet"/>
+      <w:lvlText w:val=""/>
+      <w:lvlJc w:val="left"/>
+      <w:pPr>
+        <w:ind w:left="5040" w:hanging="360"/>
+      </w:pPr>
+      <w:rPr>
+        <w:rFonts w:ascii="Symbol" w:hAnsi="Symbol" w:hint="default"/>
+      </w:rPr>
+    </w:lvl>
+    <w:lvl w:ilvl="7" w:tplc="40090003" w:tentative="1">
+      <w:start w:val="1"/>
+      <w:numFmt w:val="bullet"/>
+      <w:lvlText w:val="o"/>
+      <w:lvlJc w:val="left"/>
+      <w:pPr>
+        <w:ind w:left="5760" w:hanging="360"/>
+      </w:pPr>
+      <w:rPr>
+        <w:rFonts w:ascii="Courier New" w:hAnsi="Courier New" w:cs="Courier New" w:hint="default"/>
+      </w:rPr>
+    </w:lvl>
+    <w:lvl w:ilvl="8" w:tplc="40090005" w:tentative="1">
+      <w:start w:val="1"/>
+      <w:numFmt w:val="bullet"/>
+      <w:lvlText w:val=""/>
+      <w:lvlJc w:val="left"/>
+      <w:pPr>
+        <w:ind w:left="6480" w:hanging="360"/>
+      </w:pPr>
+      <w:rPr>
+        <w:rFonts w:ascii="Wingdings" w:hAnsi="Wingdings" w:hint="default"/>
+      </w:rPr>
+    </w:lvl>
+  </w:abstractNum>
+  <w:abstractNum w:abstractNumId="6">
     <w:nsid w:val="2CD814F0"/>
     <w:multiLevelType w:val="multilevel"/>
     <w:tmpl w:val="F796D486"/>
@@ -4025,7 +4342,7 @@
       </w:rPr>
     </w:lvl>
   </w:abstractNum>
-  <w:abstractNum w:abstractNumId="6">
+  <w:abstractNum w:abstractNumId="7">
     <w:nsid w:val="32F17409"/>
     <w:multiLevelType w:val="multilevel"/>
     <w:tmpl w:val="8E442DDE"/>
@@ -4174,7 +4491,120 @@
       </w:rPr>
     </w:lvl>
   </w:abstractNum>
-  <w:abstractNum w:abstractNumId="7">
+  <w:abstractNum w:abstractNumId="8">
+    <w:nsid w:val="35ED78EC"/>
+    <w:multiLevelType w:val="hybridMultilevel"/>
+    <w:tmpl w:val="6E2CF434"/>
+    <w:lvl w:ilvl="0" w:tplc="40090001">
+      <w:start w:val="1"/>
+      <w:numFmt w:val="bullet"/>
+      <w:lvlText w:val=""/>
+      <w:lvlJc w:val="left"/>
+      <w:pPr>
+        <w:ind w:left="720" w:hanging="360"/>
+      </w:pPr>
+      <w:rPr>
+        <w:rFonts w:ascii="Symbol" w:hAnsi="Symbol" w:hint="default"/>
+      </w:rPr>
+    </w:lvl>
+    <w:lvl w:ilvl="1" w:tplc="40090003" w:tentative="1">
+      <w:start w:val="1"/>
+      <w:numFmt w:val="bullet"/>
+      <w:lvlText w:val="o"/>
+      <w:lvlJc w:val="left"/>
+      <w:pPr>
+        <w:ind w:left="1440" w:hanging="360"/>
+      </w:pPr>
+      <w:rPr>
+        <w:rFonts w:ascii="Courier New" w:hAnsi="Courier New" w:cs="Courier New" w:hint="default"/>
+      </w:rPr>
+    </w:lvl>
+    <w:lvl w:ilvl="2" w:tplc="40090005" w:tentative="1">
+      <w:start w:val="1"/>
+      <w:numFmt w:val="bullet"/>
+      <w:lvlText w:val=""/>
+      <w:lvlJc w:val="left"/>
+      <w:pPr>
+        <w:ind w:left="2160" w:hanging="360"/>
+      </w:pPr>
+      <w:rPr>
+        <w:rFonts w:ascii="Wingdings" w:hAnsi="Wingdings" w:hint="default"/>
+      </w:rPr>
+    </w:lvl>
+    <w:lvl w:ilvl="3" w:tplc="40090001" w:tentative="1">
+      <w:start w:val="1"/>
+      <w:numFmt w:val="bullet"/>
+      <w:lvlText w:val=""/>
+      <w:lvlJc w:val="left"/>
+      <w:pPr>
+        <w:ind w:left="2880" w:hanging="360"/>
+      </w:pPr>
+      <w:rPr>
+        <w:rFonts w:ascii="Symbol" w:hAnsi="Symbol" w:hint="default"/>
+      </w:rPr>
+    </w:lvl>
+    <w:lvl w:ilvl="4" w:tplc="40090003" w:tentative="1">
+      <w:start w:val="1"/>
+      <w:numFmt w:val="bullet"/>
+      <w:lvlText w:val="o"/>
+      <w:lvlJc w:val="left"/>
+      <w:pPr>
+        <w:ind w:left="3600" w:hanging="360"/>
+      </w:pPr>
+      <w:rPr>
+        <w:rFonts w:ascii="Courier New" w:hAnsi="Courier New" w:cs="Courier New" w:hint="default"/>
+      </w:rPr>
+    </w:lvl>
+    <w:lvl w:ilvl="5" w:tplc="40090005" w:tentative="1">
+      <w:start w:val="1"/>
+      <w:numFmt w:val="bullet"/>
+      <w:lvlText w:val=""/>
+      <w:lvlJc w:val="left"/>
+      <w:pPr>
+        <w:ind w:left="4320" w:hanging="360"/>
+      </w:pPr>
+      <w:rPr>
+        <w:rFonts w:ascii="Wingdings" w:hAnsi="Wingdings" w:hint="default"/>
+      </w:rPr>
+    </w:lvl>
+    <w:lvl w:ilvl="6" w:tplc="40090001" w:tentative="1">
+      <w:start w:val="1"/>
+      <w:numFmt w:val="bullet"/>
+      <w:lvlText w:val=""/>
+      <w:lvlJc w:val="left"/>
+      <w:pPr>
+        <w:ind w:left="5040" w:hanging="360"/>
+      </w:pPr>
+      <w:rPr>
+        <w:rFonts w:ascii="Symbol" w:hAnsi="Symbol" w:hint="default"/>
+      </w:rPr>
+    </w:lvl>
+    <w:lvl w:ilvl="7" w:tplc="40090003" w:tentative="1">
+      <w:start w:val="1"/>
+      <w:numFmt w:val="bullet"/>
+      <w:lvlText w:val="o"/>
+      <w:lvlJc w:val="left"/>
+      <w:pPr>
+        <w:ind w:left="5760" w:hanging="360"/>
+      </w:pPr>
+      <w:rPr>
+        <w:rFonts w:ascii="Courier New" w:hAnsi="Courier New" w:cs="Courier New" w:hint="default"/>
+      </w:rPr>
+    </w:lvl>
+    <w:lvl w:ilvl="8" w:tplc="40090005" w:tentative="1">
+      <w:start w:val="1"/>
+      <w:numFmt w:val="bullet"/>
+      <w:lvlText w:val=""/>
+      <w:lvlJc w:val="left"/>
+      <w:pPr>
+        <w:ind w:left="6480" w:hanging="360"/>
+      </w:pPr>
+      <w:rPr>
+        <w:rFonts w:ascii="Wingdings" w:hAnsi="Wingdings" w:hint="default"/>
+      </w:rPr>
+    </w:lvl>
+  </w:abstractNum>
+  <w:abstractNum w:abstractNumId="9">
     <w:nsid w:val="46E462D1"/>
     <w:multiLevelType w:val="multilevel"/>
     <w:tmpl w:val="89EEE02E"/>
@@ -4323,7 +4753,7 @@
       </w:rPr>
     </w:lvl>
   </w:abstractNum>
-  <w:abstractNum w:abstractNumId="8">
+  <w:abstractNum w:abstractNumId="10">
     <w:nsid w:val="49D36B4D"/>
     <w:multiLevelType w:val="multilevel"/>
     <w:tmpl w:val="5C440EA0"/>
@@ -4472,7 +4902,7 @@
       </w:rPr>
     </w:lvl>
   </w:abstractNum>
-  <w:abstractNum w:abstractNumId="9">
+  <w:abstractNum w:abstractNumId="11">
     <w:nsid w:val="4E1E24AD"/>
     <w:multiLevelType w:val="multilevel"/>
     <w:tmpl w:val="97145BE6"/>
@@ -4621,7 +5051,7 @@
       </w:rPr>
     </w:lvl>
   </w:abstractNum>
-  <w:abstractNum w:abstractNumId="10">
+  <w:abstractNum w:abstractNumId="12">
     <w:nsid w:val="589E641E"/>
     <w:multiLevelType w:val="multilevel"/>
     <w:tmpl w:val="5020630C"/>
@@ -4770,7 +5200,7 @@
       </w:rPr>
     </w:lvl>
   </w:abstractNum>
-  <w:abstractNum w:abstractNumId="11">
+  <w:abstractNum w:abstractNumId="13">
     <w:nsid w:val="66DF37CE"/>
     <w:multiLevelType w:val="multilevel"/>
     <w:tmpl w:val="377AD050"/>
@@ -4919,7 +5349,7 @@
       </w:rPr>
     </w:lvl>
   </w:abstractNum>
-  <w:abstractNum w:abstractNumId="12">
+  <w:abstractNum w:abstractNumId="14">
     <w:nsid w:val="68804E2F"/>
     <w:multiLevelType w:val="multilevel"/>
     <w:tmpl w:val="649ACFFE"/>
@@ -5068,7 +5498,7 @@
       </w:rPr>
     </w:lvl>
   </w:abstractNum>
-  <w:abstractNum w:abstractNumId="13">
+  <w:abstractNum w:abstractNumId="15">
     <w:nsid w:val="69302904"/>
     <w:multiLevelType w:val="multilevel"/>
     <w:tmpl w:val="725E05F6"/>
@@ -5217,7 +5647,7 @@
       </w:rPr>
     </w:lvl>
   </w:abstractNum>
-  <w:abstractNum w:abstractNumId="14">
+  <w:abstractNum w:abstractNumId="16">
     <w:nsid w:val="6C5D7CA5"/>
     <w:multiLevelType w:val="multilevel"/>
     <w:tmpl w:val="15466058"/>
@@ -5366,7 +5796,7 @@
       </w:rPr>
     </w:lvl>
   </w:abstractNum>
-  <w:abstractNum w:abstractNumId="15">
+  <w:abstractNum w:abstractNumId="17">
     <w:nsid w:val="705F3DFE"/>
     <w:multiLevelType w:val="multilevel"/>
     <w:tmpl w:val="F3DABA40"/>
@@ -5515,7 +5945,7 @@
       </w:rPr>
     </w:lvl>
   </w:abstractNum>
-  <w:abstractNum w:abstractNumId="16">
+  <w:abstractNum w:abstractNumId="18">
     <w:nsid w:val="7AC22457"/>
     <w:multiLevelType w:val="multilevel"/>
     <w:tmpl w:val="8C18093E"/>
@@ -5664,7 +6094,7 @@
       </w:rPr>
     </w:lvl>
   </w:abstractNum>
-  <w:abstractNum w:abstractNumId="17">
+  <w:abstractNum w:abstractNumId="19">
     <w:nsid w:val="7D2261D6"/>
     <w:multiLevelType w:val="multilevel"/>
     <w:tmpl w:val="38C8CB6E"/>
@@ -5813,7 +6243,120 @@
       </w:rPr>
     </w:lvl>
   </w:abstractNum>
-  <w:abstractNum w:abstractNumId="18">
+  <w:abstractNum w:abstractNumId="20">
+    <w:nsid w:val="7D5D390F"/>
+    <w:multiLevelType w:val="hybridMultilevel"/>
+    <w:tmpl w:val="87FA05B4"/>
+    <w:lvl w:ilvl="0" w:tplc="40090001">
+      <w:start w:val="1"/>
+      <w:numFmt w:val="bullet"/>
+      <w:lvlText w:val=""/>
+      <w:lvlJc w:val="left"/>
+      <w:pPr>
+        <w:ind w:left="720" w:hanging="360"/>
+      </w:pPr>
+      <w:rPr>
+        <w:rFonts w:ascii="Symbol" w:hAnsi="Symbol" w:hint="default"/>
+      </w:rPr>
+    </w:lvl>
+    <w:lvl w:ilvl="1" w:tplc="40090003" w:tentative="1">
+      <w:start w:val="1"/>
+      <w:numFmt w:val="bullet"/>
+      <w:lvlText w:val="o"/>
+      <w:lvlJc w:val="left"/>
+      <w:pPr>
+        <w:ind w:left="1440" w:hanging="360"/>
+      </w:pPr>
+      <w:rPr>
+        <w:rFonts w:ascii="Courier New" w:hAnsi="Courier New" w:cs="Courier New" w:hint="default"/>
+      </w:rPr>
+    </w:lvl>
+    <w:lvl w:ilvl="2" w:tplc="40090005" w:tentative="1">
+      <w:start w:val="1"/>
+      <w:numFmt w:val="bullet"/>
+      <w:lvlText w:val=""/>
+      <w:lvlJc w:val="left"/>
+      <w:pPr>
+        <w:ind w:left="2160" w:hanging="360"/>
+      </w:pPr>
+      <w:rPr>
+        <w:rFonts w:ascii="Wingdings" w:hAnsi="Wingdings" w:hint="default"/>
+      </w:rPr>
+    </w:lvl>
+    <w:lvl w:ilvl="3" w:tplc="40090001" w:tentative="1">
+      <w:start w:val="1"/>
+      <w:numFmt w:val="bullet"/>
+      <w:lvlText w:val=""/>
+      <w:lvlJc w:val="left"/>
+      <w:pPr>
+        <w:ind w:left="2880" w:hanging="360"/>
+      </w:pPr>
+      <w:rPr>
+        <w:rFonts w:ascii="Symbol" w:hAnsi="Symbol" w:hint="default"/>
+      </w:rPr>
+    </w:lvl>
+    <w:lvl w:ilvl="4" w:tplc="40090003" w:tentative="1">
+      <w:start w:val="1"/>
+      <w:numFmt w:val="bullet"/>
+      <w:lvlText w:val="o"/>
+      <w:lvlJc w:val="left"/>
+      <w:pPr>
+        <w:ind w:left="3600" w:hanging="360"/>
+      </w:pPr>
+      <w:rPr>
+        <w:rFonts w:ascii="Courier New" w:hAnsi="Courier New" w:cs="Courier New" w:hint="default"/>
+      </w:rPr>
+    </w:lvl>
+    <w:lvl w:ilvl="5" w:tplc="40090005" w:tentative="1">
+      <w:start w:val="1"/>
+      <w:numFmt w:val="bullet"/>
+      <w:lvlText w:val=""/>
+      <w:lvlJc w:val="left"/>
+      <w:pPr>
+        <w:ind w:left="4320" w:hanging="360"/>
+      </w:pPr>
+      <w:rPr>
+        <w:rFonts w:ascii="Wingdings" w:hAnsi="Wingdings" w:hint="default"/>
+      </w:rPr>
+    </w:lvl>
+    <w:lvl w:ilvl="6" w:tplc="40090001" w:tentative="1">
+      <w:start w:val="1"/>
+      <w:numFmt w:val="bullet"/>
+      <w:lvlText w:val=""/>
+      <w:lvlJc w:val="left"/>
+      <w:pPr>
+        <w:ind w:left="5040" w:hanging="360"/>
+      </w:pPr>
+      <w:rPr>
+        <w:rFonts w:ascii="Symbol" w:hAnsi="Symbol" w:hint="default"/>
+      </w:rPr>
+    </w:lvl>
+    <w:lvl w:ilvl="7" w:tplc="40090003" w:tentative="1">
+      <w:start w:val="1"/>
+      <w:numFmt w:val="bullet"/>
+      <w:lvlText w:val="o"/>
+      <w:lvlJc w:val="left"/>
+      <w:pPr>
+        <w:ind w:left="5760" w:hanging="360"/>
+      </w:pPr>
+      <w:rPr>
+        <w:rFonts w:ascii="Courier New" w:hAnsi="Courier New" w:cs="Courier New" w:hint="default"/>
+      </w:rPr>
+    </w:lvl>
+    <w:lvl w:ilvl="8" w:tplc="40090005" w:tentative="1">
+      <w:start w:val="1"/>
+      <w:numFmt w:val="bullet"/>
+      <w:lvlText w:val=""/>
+      <w:lvlJc w:val="left"/>
+      <w:pPr>
+        <w:ind w:left="6480" w:hanging="360"/>
+      </w:pPr>
+      <w:rPr>
+        <w:rFonts w:ascii="Wingdings" w:hAnsi="Wingdings" w:hint="default"/>
+      </w:rPr>
+    </w:lvl>
+  </w:abstractNum>
+  <w:abstractNum w:abstractNumId="21">
     <w:nsid w:val="7E303F92"/>
     <w:multiLevelType w:val="multilevel"/>
     <w:tmpl w:val="06265B86"/>
@@ -5963,61 +6506,70 @@
     </w:lvl>
   </w:abstractNum>
   <w:num w:numId="1">
-    <w:abstractNumId w:val="5"/>
+    <w:abstractNumId w:val="6"/>
   </w:num>
   <w:num w:numId="2">
-    <w:abstractNumId w:val="10"/>
+    <w:abstractNumId w:val="12"/>
   </w:num>
   <w:num w:numId="3">
     <w:abstractNumId w:val="0"/>
   </w:num>
   <w:num w:numId="4">
-    <w:abstractNumId w:val="15"/>
+    <w:abstractNumId w:val="17"/>
   </w:num>
   <w:num w:numId="5">
-    <w:abstractNumId w:val="11"/>
+    <w:abstractNumId w:val="13"/>
   </w:num>
   <w:num w:numId="6">
     <w:abstractNumId w:val="1"/>
   </w:num>
   <w:num w:numId="7">
-    <w:abstractNumId w:val="17"/>
+    <w:abstractNumId w:val="19"/>
   </w:num>
   <w:num w:numId="8">
-    <w:abstractNumId w:val="12"/>
+    <w:abstractNumId w:val="14"/>
   </w:num>
   <w:num w:numId="9">
-    <w:abstractNumId w:val="13"/>
+    <w:abstractNumId w:val="15"/>
   </w:num>
   <w:num w:numId="10">
     <w:abstractNumId w:val="4"/>
   </w:num>
   <w:num w:numId="11">
-    <w:abstractNumId w:val="9"/>
+    <w:abstractNumId w:val="11"/>
   </w:num>
   <w:num w:numId="12">
     <w:abstractNumId w:val="2"/>
   </w:num>
   <w:num w:numId="13">
-    <w:abstractNumId w:val="14"/>
+    <w:abstractNumId w:val="16"/>
   </w:num>
   <w:num w:numId="14">
-    <w:abstractNumId w:val="8"/>
+    <w:abstractNumId w:val="10"/>
   </w:num>
   <w:num w:numId="15">
-    <w:abstractNumId w:val="6"/>
+    <w:abstractNumId w:val="7"/>
   </w:num>
   <w:num w:numId="16">
     <w:abstractNumId w:val="3"/>
   </w:num>
   <w:num w:numId="17">
+    <w:abstractNumId w:val="21"/>
+  </w:num>
+  <w:num w:numId="18">
+    <w:abstractNumId w:val="9"/>
+  </w:num>
+  <w:num w:numId="19">
     <w:abstractNumId w:val="18"/>
   </w:num>
-  <w:num w:numId="18">
-    <w:abstractNumId w:val="7"/>
+  <w:num w:numId="20">
+    <w:abstractNumId w:val="5"/>
   </w:num>
-  <w:num w:numId="19">
-    <w:abstractNumId w:val="16"/>
+  <w:num w:numId="21">
+    <w:abstractNumId w:val="8"/>
+  </w:num>
+  <w:num w:numId="22">
+    <w:abstractNumId w:val="20"/>
   </w:num>
 </w:numbering>
 </file>
@@ -6380,6 +6932,17 @@
     <w:basedOn w:val="DefaultParagraphFont"/>
     <w:rsid w:val="0038142C"/>
   </w:style>
+  <w:style w:type="paragraph" w:styleId="ListParagraph">
+    <w:name w:val="List Paragraph"/>
+    <w:basedOn w:val="Normal"/>
+    <w:uiPriority w:val="34"/>
+    <w:qFormat/>
+    <w:rsid w:val="00150076"/>
+    <w:pPr>
+      <w:ind w:left="720"/>
+      <w:contextualSpacing/>
+    </w:pPr>
+  </w:style>
 </w:styles>
 </file>
 
@@ -6741,6 +7304,17 @@
     <w:basedOn w:val="DefaultParagraphFont"/>
     <w:rsid w:val="0038142C"/>
   </w:style>
+  <w:style w:type="paragraph" w:styleId="ListParagraph">
+    <w:name w:val="List Paragraph"/>
+    <w:basedOn w:val="Normal"/>
+    <w:uiPriority w:val="34"/>
+    <w:qFormat/>
+    <w:rsid w:val="00150076"/>
+    <w:pPr>
+      <w:ind w:left="720"/>
+      <w:contextualSpacing/>
+    </w:pPr>
+  </w:style>
 </w:styles>
 </file>
 

</xml_diff>